<commit_message>
added config files manually in application.rb for session store,updated registration and session controller with methods response to json , tested a current user signed in with postman
</commit_message>
<xml_diff>
--- a/what are we doing.docx
+++ b/what are we doing.docx
@@ -4,6 +4,11 @@
   <w:body>
     <w:p>
       <w:r>
+        <w:t>1</w:t>
+      </w:r>
+    </w:p>
+    <w:p>
+      <w:r>
         <w:t>We added required gems in our application that is rack-</w:t>
       </w:r>
       <w:proofErr w:type="spellStart"/>
@@ -106,9 +111,60 @@
     <w:p>
       <w:r>
         <w:t>We set up the routes as well</w:t>
+      </w:r>
+    </w:p>
+    <w:p>
+      <w:r>
+        <w:t>2.</w:t>
       </w:r>
       <w:bookmarkStart w:id="0" w:name="_GoBack"/>
       <w:bookmarkEnd w:id="0"/>
+    </w:p>
+    <w:p>
+      <w:r>
+        <w:t>Tested out authentication implementation</w:t>
+      </w:r>
+    </w:p>
+    <w:p>
+      <w:r>
+        <w:t xml:space="preserve">In </w:t>
+      </w:r>
+      <w:proofErr w:type="gramStart"/>
+      <w:r>
+        <w:t>application .</w:t>
+      </w:r>
+      <w:proofErr w:type="spellStart"/>
+      <w:r>
+        <w:t>rb</w:t>
+      </w:r>
+      <w:proofErr w:type="spellEnd"/>
+      <w:proofErr w:type="gramEnd"/>
+      <w:r>
+        <w:t xml:space="preserve"> added </w:t>
+      </w:r>
+      <w:proofErr w:type="spellStart"/>
+      <w:r>
+        <w:t>config</w:t>
+      </w:r>
+      <w:proofErr w:type="spellEnd"/>
+      <w:r>
+        <w:t xml:space="preserve"> files manually for </w:t>
+      </w:r>
+      <w:proofErr w:type="spellStart"/>
+      <w:r>
+        <w:t>sessionstore</w:t>
+      </w:r>
+      <w:proofErr w:type="spellEnd"/>
+    </w:p>
+    <w:p>
+      <w:r>
+        <w:t xml:space="preserve">Updated registration controller and session controller with methods in response to </w:t>
+      </w:r>
+      <w:proofErr w:type="spellStart"/>
+      <w:r>
+        <w:t>json</w:t>
+      </w:r>
+      <w:proofErr w:type="spellEnd"/>
     </w:p>
     <w:sectPr>
       <w:pgSz w:w="12240" w:h="15840"/>

</xml_diff>

<commit_message>
done with crud operations over company for a specific user
</commit_message>
<xml_diff>
--- a/what are we doing.docx
+++ b/what are we doing.docx
@@ -117,54 +117,96 @@
       <w:r>
         <w:t>2.</w:t>
       </w:r>
+    </w:p>
+    <w:p>
+      <w:r>
+        <w:t>Tested out authentication implementation</w:t>
+      </w:r>
+    </w:p>
+    <w:p>
+      <w:r>
+        <w:t xml:space="preserve">In </w:t>
+      </w:r>
+      <w:proofErr w:type="gramStart"/>
+      <w:r>
+        <w:t>application .</w:t>
+      </w:r>
+      <w:proofErr w:type="spellStart"/>
+      <w:r>
+        <w:t>rb</w:t>
+      </w:r>
+      <w:proofErr w:type="spellEnd"/>
+      <w:proofErr w:type="gramEnd"/>
+      <w:r>
+        <w:t xml:space="preserve"> added </w:t>
+      </w:r>
+      <w:proofErr w:type="spellStart"/>
+      <w:r>
+        <w:t>config</w:t>
+      </w:r>
+      <w:proofErr w:type="spellEnd"/>
+      <w:r>
+        <w:t xml:space="preserve"> files manually for </w:t>
+      </w:r>
+      <w:proofErr w:type="spellStart"/>
+      <w:r>
+        <w:t>sessionstore</w:t>
+      </w:r>
+      <w:proofErr w:type="spellEnd"/>
+    </w:p>
+    <w:p>
+      <w:r>
+        <w:t xml:space="preserve">Updated registration controller and session controller with methods in response to </w:t>
+      </w:r>
+      <w:proofErr w:type="spellStart"/>
+      <w:r>
+        <w:t>json</w:t>
+      </w:r>
+      <w:proofErr w:type="spellEnd"/>
+    </w:p>
+    <w:p/>
+    <w:p>
+      <w:r>
+        <w:t>3crud operation</w:t>
+      </w:r>
+    </w:p>
+    <w:p>
+      <w:r>
+        <w:t xml:space="preserve">We first created a </w:t>
+      </w:r>
+      <w:proofErr w:type="spellStart"/>
+      <w:r>
+        <w:t>api</w:t>
+      </w:r>
+      <w:proofErr w:type="spellEnd"/>
+      <w:r>
+        <w:t xml:space="preserve"> controller where we set the authenticate user</w:t>
+      </w:r>
+    </w:p>
+    <w:p>
+      <w:r>
+        <w:t>And implemented the company controller as a namespace controller</w:t>
+      </w:r>
+    </w:p>
+    <w:p>
+      <w:r>
+        <w:t xml:space="preserve">And we provide the namespace for our company like </w:t>
+      </w:r>
+      <w:proofErr w:type="spellStart"/>
+      <w:proofErr w:type="gramStart"/>
+      <w:r>
+        <w:t>api</w:t>
+      </w:r>
+      <w:proofErr w:type="spellEnd"/>
+      <w:r>
+        <w:t xml:space="preserve"> :v</w:t>
+      </w:r>
+      <w:proofErr w:type="gramEnd"/>
+      <w:r>
+        <w:t>1 and then companies actions</w:t>
+      </w:r>
       <w:bookmarkStart w:id="0" w:name="_GoBack"/>
       <w:bookmarkEnd w:id="0"/>
-    </w:p>
-    <w:p>
-      <w:r>
-        <w:t>Tested out authentication implementation</w:t>
-      </w:r>
-    </w:p>
-    <w:p>
-      <w:r>
-        <w:t xml:space="preserve">In </w:t>
-      </w:r>
-      <w:proofErr w:type="gramStart"/>
-      <w:r>
-        <w:t>application .</w:t>
-      </w:r>
-      <w:proofErr w:type="spellStart"/>
-      <w:r>
-        <w:t>rb</w:t>
-      </w:r>
-      <w:proofErr w:type="spellEnd"/>
-      <w:proofErr w:type="gramEnd"/>
-      <w:r>
-        <w:t xml:space="preserve"> added </w:t>
-      </w:r>
-      <w:proofErr w:type="spellStart"/>
-      <w:r>
-        <w:t>config</w:t>
-      </w:r>
-      <w:proofErr w:type="spellEnd"/>
-      <w:r>
-        <w:t xml:space="preserve"> files manually for </w:t>
-      </w:r>
-      <w:proofErr w:type="spellStart"/>
-      <w:r>
-        <w:t>sessionstore</w:t>
-      </w:r>
-      <w:proofErr w:type="spellEnd"/>
-    </w:p>
-    <w:p>
-      <w:r>
-        <w:t xml:space="preserve">Updated registration controller and session controller with methods in response to </w:t>
-      </w:r>
-      <w:proofErr w:type="spellStart"/>
-      <w:r>
-        <w:t>json</w:t>
-      </w:r>
-      <w:proofErr w:type="spellEnd"/>
     </w:p>
     <w:sectPr>
       <w:pgSz w:w="12240" w:h="15840"/>

</xml_diff>

<commit_message>
added a default attribut for active record role=admin in new users
</commit_message>
<xml_diff>
--- a/what are we doing.docx
+++ b/what are we doing.docx
@@ -205,9 +205,73 @@
       <w:r>
         <w:t>1 and then companies actions</w:t>
       </w:r>
+    </w:p>
+    <w:p/>
+    <w:p>
       <w:bookmarkStart w:id="0" w:name="_GoBack"/>
       <w:bookmarkEnd w:id="0"/>
     </w:p>
+    <w:p>
+      <w:r>
+        <w:t xml:space="preserve">4.installed </w:t>
+      </w:r>
+      <w:proofErr w:type="spellStart"/>
+      <w:r>
+        <w:t>cancancan</w:t>
+      </w:r>
+      <w:proofErr w:type="spellEnd"/>
+      <w:r>
+        <w:t xml:space="preserve"> gem for authorization </w:t>
+      </w:r>
+    </w:p>
+    <w:p>
+      <w:r>
+        <w:t xml:space="preserve">The added roles to each user in the </w:t>
+      </w:r>
+      <w:proofErr w:type="spellStart"/>
+      <w:r>
+        <w:t>databse</w:t>
+      </w:r>
+      <w:proofErr w:type="spellEnd"/>
+    </w:p>
+    <w:p>
+      <w:r>
+        <w:t xml:space="preserve">Updated </w:t>
+      </w:r>
+      <w:proofErr w:type="spellStart"/>
+      <w:r>
+        <w:t>ability.rb</w:t>
+      </w:r>
+      <w:proofErr w:type="spellEnd"/>
+      <w:r>
+        <w:t xml:space="preserve"> for all the access </w:t>
+      </w:r>
+    </w:p>
+    <w:p>
+      <w:r>
+        <w:t xml:space="preserve">Made some changes in the </w:t>
+      </w:r>
+      <w:proofErr w:type="spellStart"/>
+      <w:r>
+        <w:t>api</w:t>
+      </w:r>
+      <w:proofErr w:type="spellEnd"/>
+      <w:r>
+        <w:t xml:space="preserve"> cont</w:t>
+      </w:r>
+      <w:r>
+        <w:t xml:space="preserve">roller and company controller can see edited data in </w:t>
+      </w:r>
+      <w:proofErr w:type="spellStart"/>
+      <w:r>
+        <w:t>github</w:t>
+      </w:r>
+      <w:proofErr w:type="spellEnd"/>
+      <w:r>
+        <w:t xml:space="preserve"> repo</w:t>
+      </w:r>
+    </w:p>
+    <w:p/>
     <w:sectPr>
       <w:pgSz w:w="12240" w:h="15840"/>
       <w:pgMar w:top="1440" w:right="1440" w:bottom="1440" w:left="1440" w:header="720" w:footer="720" w:gutter="0"/>

</xml_diff>

<commit_message>
used attribute method to add default attribute role model instead of self model
</commit_message>
<xml_diff>
--- a/what are we doing.docx
+++ b/what are we doing.docx
@@ -207,71 +207,1678 @@
       </w:r>
     </w:p>
     <w:p/>
-    <w:p>
+    <w:p/>
+    <w:p>
+      <w:r>
+        <w:t xml:space="preserve">4.installed </w:t>
+      </w:r>
+      <w:proofErr w:type="spellStart"/>
+      <w:r>
+        <w:t>cancancan</w:t>
+      </w:r>
+      <w:proofErr w:type="spellEnd"/>
+      <w:r>
+        <w:t xml:space="preserve"> gem for authorization </w:t>
+      </w:r>
+    </w:p>
+    <w:p>
+      <w:r>
+        <w:t xml:space="preserve">The added roles to each user in the </w:t>
+      </w:r>
+      <w:proofErr w:type="spellStart"/>
+      <w:r>
+        <w:t>databse</w:t>
+      </w:r>
+      <w:proofErr w:type="spellEnd"/>
+    </w:p>
+    <w:p>
+      <w:r>
+        <w:t xml:space="preserve">Updated </w:t>
+      </w:r>
+      <w:proofErr w:type="spellStart"/>
+      <w:r>
+        <w:t>ability.rb</w:t>
+      </w:r>
+      <w:proofErr w:type="spellEnd"/>
+      <w:r>
+        <w:t xml:space="preserve"> for all the access </w:t>
+      </w:r>
+    </w:p>
+    <w:p>
+      <w:r>
+        <w:t xml:space="preserve">Made some changes in the </w:t>
+      </w:r>
+      <w:proofErr w:type="spellStart"/>
+      <w:r>
+        <w:t>api</w:t>
+      </w:r>
+      <w:proofErr w:type="spellEnd"/>
+      <w:r>
+        <w:t xml:space="preserve"> cont</w:t>
+      </w:r>
+      <w:r>
+        <w:t xml:space="preserve">roller and company controller can see edited data in </w:t>
+      </w:r>
+      <w:proofErr w:type="spellStart"/>
+      <w:r>
+        <w:t>github</w:t>
+      </w:r>
+      <w:proofErr w:type="spellEnd"/>
+      <w:r>
+        <w:t xml:space="preserve"> repo</w:t>
+      </w:r>
+    </w:p>
+    <w:p/>
+    <w:p/>
+    <w:p/>
+    <w:p/>
+    <w:p/>
+    <w:p>
+      <w:r>
+        <w:lastRenderedPageBreak/>
+        <w:t xml:space="preserve">http post man </w:t>
+      </w:r>
+      <w:proofErr w:type="spellStart"/>
+      <w:r>
+        <w:t>api</w:t>
+      </w:r>
+      <w:proofErr w:type="spellEnd"/>
+    </w:p>
+    <w:p>
+      <w:pPr>
+        <w:pStyle w:val="ListParagraph"/>
+        <w:numPr>
+          <w:ilvl w:val="0"/>
+          <w:numId w:val="1"/>
+        </w:numPr>
+        <w:rPr>
+          <w:rFonts w:ascii="Segoe UI" w:hAnsi="Segoe UI" w:cs="Segoe UI"/>
+          <w:color w:val="212121"/>
+          <w:sz w:val="18"/>
+          <w:szCs w:val="18"/>
+          <w:shd w:val="clear" w:color="auto" w:fill="FFFFFF"/>
+        </w:rPr>
+      </w:pPr>
+      <w:r>
+        <w:rPr>
+          <w:rFonts w:ascii="Segoe UI" w:hAnsi="Segoe UI" w:cs="Segoe UI"/>
+          <w:color w:val="212121"/>
+          <w:sz w:val="18"/>
+          <w:szCs w:val="18"/>
+          <w:shd w:val="clear" w:color="auto" w:fill="FFFFFF"/>
+        </w:rPr>
+        <w:t xml:space="preserve">post </w:t>
+      </w:r>
+      <w:hyperlink r:id="rId5" w:history="1">
+        <w:r>
+          <w:rPr>
+            <w:rStyle w:val="Hyperlink"/>
+            <w:rFonts w:ascii="Segoe UI" w:hAnsi="Segoe UI" w:cs="Segoe UI"/>
+            <w:sz w:val="18"/>
+            <w:szCs w:val="18"/>
+            <w:shd w:val="clear" w:color="auto" w:fill="FFFFFF"/>
+          </w:rPr>
+          <w:t>http://localhost:3000/users</w:t>
+        </w:r>
+      </w:hyperlink>
+    </w:p>
+    <w:p>
+      <w:pPr>
+        <w:shd w:val="clear" w:color="auto" w:fill="FFFFFE"/>
+        <w:spacing w:after="0" w:line="270" w:lineRule="atLeast"/>
+        <w:rPr>
+          <w:rFonts w:ascii="Courier New" w:eastAsia="Times New Roman" w:hAnsi="Courier New" w:cs="Courier New"/>
+          <w:color w:val="000000"/>
+          <w:sz w:val="18"/>
+          <w:szCs w:val="18"/>
+        </w:rPr>
+      </w:pPr>
+      <w:r>
+        <w:rPr>
+          <w:rFonts w:ascii="Courier New" w:eastAsia="Times New Roman" w:hAnsi="Courier New" w:cs="Courier New"/>
+          <w:color w:val="000000"/>
+          <w:sz w:val="18"/>
+          <w:szCs w:val="18"/>
+        </w:rPr>
+        <w:t>{</w:t>
+      </w:r>
+      <w:r>
+        <w:rPr>
+          <w:rFonts w:ascii="Courier New" w:eastAsia="Times New Roman" w:hAnsi="Courier New" w:cs="Courier New"/>
+          <w:color w:val="A31515"/>
+          <w:sz w:val="18"/>
+          <w:szCs w:val="18"/>
+        </w:rPr>
+        <w:t>"user</w:t>
+      </w:r>
+      <w:proofErr w:type="gramStart"/>
+      <w:r>
+        <w:rPr>
+          <w:rFonts w:ascii="Courier New" w:eastAsia="Times New Roman" w:hAnsi="Courier New" w:cs="Courier New"/>
+          <w:color w:val="A31515"/>
+          <w:sz w:val="18"/>
+          <w:szCs w:val="18"/>
+        </w:rPr>
+        <w:t>"</w:t>
+      </w:r>
+      <w:r>
+        <w:rPr>
+          <w:rFonts w:ascii="Courier New" w:eastAsia="Times New Roman" w:hAnsi="Courier New" w:cs="Courier New"/>
+          <w:color w:val="A31515"/>
+          <w:sz w:val="18"/>
+          <w:szCs w:val="18"/>
+        </w:rPr>
+        <w:t xml:space="preserve"> </w:t>
+      </w:r>
+      <w:r>
+        <w:rPr>
+          <w:rFonts w:ascii="Courier New" w:eastAsia="Times New Roman" w:hAnsi="Courier New" w:cs="Courier New"/>
+          <w:color w:val="000000"/>
+          <w:sz w:val="18"/>
+          <w:szCs w:val="18"/>
+        </w:rPr>
+        <w:t>:</w:t>
+      </w:r>
+      <w:proofErr w:type="gramEnd"/>
+      <w:r>
+        <w:rPr>
+          <w:rFonts w:ascii="Courier New" w:eastAsia="Times New Roman" w:hAnsi="Courier New" w:cs="Courier New"/>
+          <w:color w:val="000000"/>
+          <w:sz w:val="18"/>
+          <w:szCs w:val="18"/>
+        </w:rPr>
+        <w:t>{</w:t>
+      </w:r>
+    </w:p>
+    <w:p>
+      <w:pPr>
+        <w:shd w:val="clear" w:color="auto" w:fill="FFFFFE"/>
+        <w:spacing w:after="0" w:line="270" w:lineRule="atLeast"/>
+        <w:rPr>
+          <w:rFonts w:ascii="Courier New" w:eastAsia="Times New Roman" w:hAnsi="Courier New" w:cs="Courier New"/>
+          <w:color w:val="000000"/>
+          <w:sz w:val="18"/>
+          <w:szCs w:val="18"/>
+        </w:rPr>
+      </w:pPr>
+      <w:r>
+        <w:rPr>
+          <w:rFonts w:ascii="Courier New" w:eastAsia="Times New Roman" w:hAnsi="Courier New" w:cs="Courier New"/>
+          <w:color w:val="000000"/>
+          <w:sz w:val="18"/>
+          <w:szCs w:val="18"/>
+        </w:rPr>
+        <w:t>    </w:t>
+      </w:r>
+      <w:r>
+        <w:rPr>
+          <w:rFonts w:ascii="Courier New" w:eastAsia="Times New Roman" w:hAnsi="Courier New" w:cs="Courier New"/>
+          <w:color w:val="A31515"/>
+          <w:sz w:val="18"/>
+          <w:szCs w:val="18"/>
+        </w:rPr>
+        <w:t>"email"</w:t>
+      </w:r>
+      <w:r>
+        <w:rPr>
+          <w:rFonts w:ascii="Courier New" w:eastAsia="Times New Roman" w:hAnsi="Courier New" w:cs="Courier New"/>
+          <w:color w:val="000000"/>
+          <w:sz w:val="18"/>
+          <w:szCs w:val="18"/>
+        </w:rPr>
+        <w:t>:</w:t>
+      </w:r>
+      <w:r>
+        <w:rPr>
+          <w:rFonts w:ascii="Courier New" w:eastAsia="Times New Roman" w:hAnsi="Courier New" w:cs="Courier New"/>
+          <w:color w:val="0451A5"/>
+          <w:sz w:val="18"/>
+          <w:szCs w:val="18"/>
+        </w:rPr>
+        <w:t>"user14@example.com"</w:t>
+      </w:r>
+      <w:r>
+        <w:rPr>
+          <w:rFonts w:ascii="Courier New" w:eastAsia="Times New Roman" w:hAnsi="Courier New" w:cs="Courier New"/>
+          <w:color w:val="000000"/>
+          <w:sz w:val="18"/>
+          <w:szCs w:val="18"/>
+        </w:rPr>
+        <w:t>,</w:t>
+      </w:r>
+    </w:p>
+    <w:p>
+      <w:pPr>
+        <w:shd w:val="clear" w:color="auto" w:fill="FFFFFE"/>
+        <w:spacing w:after="0" w:line="270" w:lineRule="atLeast"/>
+        <w:rPr>
+          <w:rFonts w:ascii="Courier New" w:eastAsia="Times New Roman" w:hAnsi="Courier New" w:cs="Courier New"/>
+          <w:color w:val="000000"/>
+          <w:sz w:val="18"/>
+          <w:szCs w:val="18"/>
+        </w:rPr>
+      </w:pPr>
+      <w:r>
+        <w:rPr>
+          <w:rFonts w:ascii="Courier New" w:eastAsia="Times New Roman" w:hAnsi="Courier New" w:cs="Courier New"/>
+          <w:color w:val="000000"/>
+          <w:sz w:val="18"/>
+          <w:szCs w:val="18"/>
+        </w:rPr>
+        <w:t>    </w:t>
+      </w:r>
+      <w:r>
+        <w:rPr>
+          <w:rFonts w:ascii="Courier New" w:eastAsia="Times New Roman" w:hAnsi="Courier New" w:cs="Courier New"/>
+          <w:color w:val="A31515"/>
+          <w:sz w:val="18"/>
+          <w:szCs w:val="18"/>
+        </w:rPr>
+        <w:t>"password"</w:t>
+      </w:r>
+      <w:r>
+        <w:rPr>
+          <w:rFonts w:ascii="Courier New" w:eastAsia="Times New Roman" w:hAnsi="Courier New" w:cs="Courier New"/>
+          <w:color w:val="000000"/>
+          <w:sz w:val="18"/>
+          <w:szCs w:val="18"/>
+        </w:rPr>
+        <w:t>:</w:t>
+      </w:r>
+      <w:r>
+        <w:rPr>
+          <w:rFonts w:ascii="Courier New" w:eastAsia="Times New Roman" w:hAnsi="Courier New" w:cs="Courier New"/>
+          <w:color w:val="0451A5"/>
+          <w:sz w:val="18"/>
+          <w:szCs w:val="18"/>
+        </w:rPr>
+        <w:t>"123456"</w:t>
+      </w:r>
+    </w:p>
+    <w:p>
+      <w:pPr>
+        <w:shd w:val="clear" w:color="auto" w:fill="FFFFFE"/>
+        <w:spacing w:after="0" w:line="270" w:lineRule="atLeast"/>
+        <w:rPr>
+          <w:rFonts w:ascii="Courier New" w:eastAsia="Times New Roman" w:hAnsi="Courier New" w:cs="Courier New"/>
+          <w:color w:val="000000"/>
+          <w:sz w:val="18"/>
+          <w:szCs w:val="18"/>
+        </w:rPr>
+      </w:pPr>
+      <w:r>
+        <w:rPr>
+          <w:rFonts w:ascii="Courier New" w:eastAsia="Times New Roman" w:hAnsi="Courier New" w:cs="Courier New"/>
+          <w:color w:val="000000"/>
+          <w:sz w:val="18"/>
+          <w:szCs w:val="18"/>
+        </w:rPr>
+        <w:t>}</w:t>
+      </w:r>
+    </w:p>
+    <w:p>
+      <w:pPr>
+        <w:shd w:val="clear" w:color="auto" w:fill="FFFFFE"/>
+        <w:spacing w:after="0" w:line="270" w:lineRule="atLeast"/>
+        <w:rPr>
+          <w:rFonts w:ascii="Courier New" w:eastAsia="Times New Roman" w:hAnsi="Courier New" w:cs="Courier New"/>
+          <w:color w:val="000000"/>
+          <w:sz w:val="18"/>
+          <w:szCs w:val="18"/>
+        </w:rPr>
+      </w:pPr>
+    </w:p>
+    <w:p>
+      <w:pPr>
+        <w:shd w:val="clear" w:color="auto" w:fill="FFFFFE"/>
+        <w:spacing w:after="0" w:line="270" w:lineRule="atLeast"/>
+        <w:rPr>
+          <w:rFonts w:ascii="Courier New" w:eastAsia="Times New Roman" w:hAnsi="Courier New" w:cs="Courier New"/>
+          <w:color w:val="000000"/>
+          <w:sz w:val="18"/>
+          <w:szCs w:val="18"/>
+        </w:rPr>
+      </w:pPr>
+      <w:r>
+        <w:rPr>
+          <w:rFonts w:ascii="Courier New" w:eastAsia="Times New Roman" w:hAnsi="Courier New" w:cs="Courier New"/>
+          <w:color w:val="000000"/>
+          <w:sz w:val="18"/>
+          <w:szCs w:val="18"/>
+        </w:rPr>
+        <w:t>}</w:t>
+      </w:r>
+    </w:p>
+    <w:p>
+      <w:pPr>
+        <w:pStyle w:val="ListParagraph"/>
+        <w:numPr>
+          <w:ilvl w:val="0"/>
+          <w:numId w:val="1"/>
+        </w:numPr>
+        <w:shd w:val="clear" w:color="auto" w:fill="FFFFFE"/>
+        <w:spacing w:after="0" w:line="270" w:lineRule="atLeast"/>
+        <w:rPr>
+          <w:rFonts w:ascii="Courier New" w:eastAsia="Times New Roman" w:hAnsi="Courier New" w:cs="Courier New"/>
+          <w:color w:val="000000"/>
+          <w:sz w:val="18"/>
+          <w:szCs w:val="18"/>
+        </w:rPr>
+      </w:pPr>
+      <w:r>
+        <w:rPr>
+          <w:rFonts w:ascii="Courier New" w:eastAsia="Times New Roman" w:hAnsi="Courier New" w:cs="Courier New"/>
+          <w:color w:val="000000"/>
+          <w:sz w:val="18"/>
+          <w:szCs w:val="18"/>
+        </w:rPr>
+        <w:t xml:space="preserve">delete </w:t>
+      </w:r>
+      <w:hyperlink r:id="rId6" w:history="1">
+        <w:r>
+          <w:rPr>
+            <w:rStyle w:val="Hyperlink"/>
+            <w:rFonts w:ascii="Segoe UI" w:hAnsi="Segoe UI" w:cs="Segoe UI"/>
+            <w:sz w:val="18"/>
+            <w:szCs w:val="18"/>
+            <w:shd w:val="clear" w:color="auto" w:fill="FFFFFF"/>
+          </w:rPr>
+          <w:t>http://localhost:3000/users/sign_out</w:t>
+        </w:r>
+      </w:hyperlink>
+      <w:r>
+        <w:rPr>
+          <w:rFonts w:ascii="Segoe UI" w:hAnsi="Segoe UI" w:cs="Segoe UI"/>
+          <w:color w:val="212121"/>
+          <w:sz w:val="18"/>
+          <w:szCs w:val="18"/>
+          <w:shd w:val="clear" w:color="auto" w:fill="FFFFFF"/>
+        </w:rPr>
+        <w:t xml:space="preserve"> #launch after adding bearer authorization token</w:t>
+      </w:r>
+    </w:p>
+    <w:p>
+      <w:pPr>
+        <w:pStyle w:val="ListParagraph"/>
+        <w:numPr>
+          <w:ilvl w:val="0"/>
+          <w:numId w:val="1"/>
+        </w:numPr>
+        <w:shd w:val="clear" w:color="auto" w:fill="FFFFFE"/>
+        <w:spacing w:after="0" w:line="270" w:lineRule="atLeast"/>
+        <w:rPr>
+          <w:rFonts w:ascii="Courier New" w:eastAsia="Times New Roman" w:hAnsi="Courier New" w:cs="Courier New"/>
+          <w:color w:val="000000"/>
+          <w:sz w:val="18"/>
+          <w:szCs w:val="18"/>
+        </w:rPr>
+      </w:pPr>
+      <w:r>
+        <w:rPr>
+          <w:rFonts w:ascii="Segoe UI" w:hAnsi="Segoe UI" w:cs="Segoe UI"/>
+          <w:color w:val="212121"/>
+          <w:sz w:val="18"/>
+          <w:szCs w:val="18"/>
+          <w:shd w:val="clear" w:color="auto" w:fill="FFFFFF"/>
+        </w:rPr>
+        <w:t xml:space="preserve">post </w:t>
+      </w:r>
+      <w:hyperlink r:id="rId7" w:history="1">
+        <w:r>
+          <w:rPr>
+            <w:rStyle w:val="Hyperlink"/>
+            <w:rFonts w:ascii="Segoe UI" w:hAnsi="Segoe UI" w:cs="Segoe UI"/>
+            <w:sz w:val="18"/>
+            <w:szCs w:val="18"/>
+            <w:shd w:val="clear" w:color="auto" w:fill="FFFFFF"/>
+          </w:rPr>
+          <w:t>http://localhost:3000/users/sign_in</w:t>
+        </w:r>
+      </w:hyperlink>
+      <w:r>
+        <w:rPr>
+          <w:rFonts w:ascii="Segoe UI" w:hAnsi="Segoe UI" w:cs="Segoe UI"/>
+          <w:color w:val="212121"/>
+          <w:sz w:val="18"/>
+          <w:szCs w:val="18"/>
+          <w:shd w:val="clear" w:color="auto" w:fill="FFFFFF"/>
+        </w:rPr>
+        <w:t xml:space="preserve"> </w:t>
+      </w:r>
+    </w:p>
+    <w:p>
+      <w:pPr>
+        <w:pStyle w:val="ListParagraph"/>
+        <w:shd w:val="clear" w:color="auto" w:fill="FFFFFE"/>
+        <w:spacing w:after="0" w:line="270" w:lineRule="atLeast"/>
+        <w:rPr>
+          <w:rFonts w:ascii="Courier New" w:eastAsia="Times New Roman" w:hAnsi="Courier New" w:cs="Courier New"/>
+          <w:color w:val="000000"/>
+          <w:sz w:val="18"/>
+          <w:szCs w:val="18"/>
+        </w:rPr>
+      </w:pPr>
+    </w:p>
+    <w:p>
+      <w:pPr>
+        <w:shd w:val="clear" w:color="auto" w:fill="FFFFFE"/>
+        <w:spacing w:after="0" w:line="270" w:lineRule="atLeast"/>
+        <w:ind w:left="360"/>
+        <w:rPr>
+          <w:rFonts w:ascii="Courier New" w:eastAsia="Times New Roman" w:hAnsi="Courier New" w:cs="Courier New"/>
+          <w:color w:val="000000"/>
+          <w:sz w:val="18"/>
+          <w:szCs w:val="18"/>
+        </w:rPr>
+      </w:pPr>
+      <w:r>
+        <w:rPr>
+          <w:rFonts w:ascii="Courier New" w:eastAsia="Times New Roman" w:hAnsi="Courier New" w:cs="Courier New"/>
+          <w:color w:val="000000"/>
+          <w:sz w:val="18"/>
+          <w:szCs w:val="18"/>
+        </w:rPr>
+        <w:t>{"user</w:t>
+      </w:r>
+      <w:proofErr w:type="gramStart"/>
+      <w:r>
+        <w:rPr>
+          <w:rFonts w:ascii="Courier New" w:eastAsia="Times New Roman" w:hAnsi="Courier New" w:cs="Courier New"/>
+          <w:color w:val="000000"/>
+          <w:sz w:val="18"/>
+          <w:szCs w:val="18"/>
+        </w:rPr>
+        <w:t>"</w:t>
+      </w:r>
+      <w:r>
+        <w:rPr>
+          <w:rFonts w:ascii="Courier New" w:eastAsia="Times New Roman" w:hAnsi="Courier New" w:cs="Courier New"/>
+          <w:color w:val="000000"/>
+          <w:sz w:val="18"/>
+          <w:szCs w:val="18"/>
+        </w:rPr>
+        <w:t xml:space="preserve"> </w:t>
+      </w:r>
+      <w:r>
+        <w:rPr>
+          <w:rFonts w:ascii="Courier New" w:eastAsia="Times New Roman" w:hAnsi="Courier New" w:cs="Courier New"/>
+          <w:color w:val="000000"/>
+          <w:sz w:val="18"/>
+          <w:szCs w:val="18"/>
+        </w:rPr>
+        <w:t>:</w:t>
+      </w:r>
+      <w:proofErr w:type="gramEnd"/>
+      <w:r>
+        <w:rPr>
+          <w:rFonts w:ascii="Courier New" w:eastAsia="Times New Roman" w:hAnsi="Courier New" w:cs="Courier New"/>
+          <w:color w:val="000000"/>
+          <w:sz w:val="18"/>
+          <w:szCs w:val="18"/>
+        </w:rPr>
+        <w:t>{</w:t>
+      </w:r>
+    </w:p>
+    <w:p>
+      <w:pPr>
+        <w:shd w:val="clear" w:color="auto" w:fill="FFFFFE"/>
+        <w:spacing w:after="0" w:line="270" w:lineRule="atLeast"/>
+        <w:ind w:left="360"/>
+        <w:rPr>
+          <w:rFonts w:ascii="Courier New" w:eastAsia="Times New Roman" w:hAnsi="Courier New" w:cs="Courier New"/>
+          <w:color w:val="000000"/>
+          <w:sz w:val="18"/>
+          <w:szCs w:val="18"/>
+        </w:rPr>
+      </w:pPr>
+      <w:r>
+        <w:rPr>
+          <w:rFonts w:ascii="Courier New" w:eastAsia="Times New Roman" w:hAnsi="Courier New" w:cs="Courier New"/>
+          <w:color w:val="000000"/>
+          <w:sz w:val="18"/>
+          <w:szCs w:val="18"/>
+        </w:rPr>
+        <w:t>    "email":"user13@example.com",</w:t>
+      </w:r>
+    </w:p>
+    <w:p>
+      <w:pPr>
+        <w:shd w:val="clear" w:color="auto" w:fill="FFFFFE"/>
+        <w:spacing w:after="0" w:line="270" w:lineRule="atLeast"/>
+        <w:ind w:left="360"/>
+        <w:rPr>
+          <w:rFonts w:ascii="Courier New" w:eastAsia="Times New Roman" w:hAnsi="Courier New" w:cs="Courier New"/>
+          <w:color w:val="000000"/>
+          <w:sz w:val="18"/>
+          <w:szCs w:val="18"/>
+        </w:rPr>
+      </w:pPr>
+      <w:r>
+        <w:rPr>
+          <w:rFonts w:ascii="Courier New" w:eastAsia="Times New Roman" w:hAnsi="Courier New" w:cs="Courier New"/>
+          <w:color w:val="000000"/>
+          <w:sz w:val="18"/>
+          <w:szCs w:val="18"/>
+        </w:rPr>
+        <w:t>    "password":"123456"</w:t>
+      </w:r>
+    </w:p>
+    <w:p>
+      <w:pPr>
+        <w:shd w:val="clear" w:color="auto" w:fill="FFFFFE"/>
+        <w:spacing w:after="0" w:line="270" w:lineRule="atLeast"/>
+        <w:ind w:left="360"/>
+        <w:rPr>
+          <w:rFonts w:ascii="Courier New" w:eastAsia="Times New Roman" w:hAnsi="Courier New" w:cs="Courier New"/>
+          <w:color w:val="000000"/>
+          <w:sz w:val="18"/>
+          <w:szCs w:val="18"/>
+        </w:rPr>
+      </w:pPr>
+      <w:r>
+        <w:rPr>
+          <w:rFonts w:ascii="Courier New" w:eastAsia="Times New Roman" w:hAnsi="Courier New" w:cs="Courier New"/>
+          <w:color w:val="000000"/>
+          <w:sz w:val="18"/>
+          <w:szCs w:val="18"/>
+        </w:rPr>
+        <w:t>}</w:t>
+      </w:r>
+    </w:p>
+    <w:p>
+      <w:pPr>
+        <w:shd w:val="clear" w:color="auto" w:fill="FFFFFE"/>
+        <w:spacing w:after="0" w:line="270" w:lineRule="atLeast"/>
+        <w:ind w:left="360"/>
+        <w:rPr>
+          <w:rFonts w:ascii="Courier New" w:eastAsia="Times New Roman" w:hAnsi="Courier New" w:cs="Courier New"/>
+          <w:color w:val="000000"/>
+          <w:sz w:val="18"/>
+          <w:szCs w:val="18"/>
+        </w:rPr>
+      </w:pPr>
+      <w:r>
+        <w:rPr>
+          <w:rFonts w:ascii="Courier New" w:eastAsia="Times New Roman" w:hAnsi="Courier New" w:cs="Courier New"/>
+          <w:color w:val="000000"/>
+          <w:sz w:val="18"/>
+          <w:szCs w:val="18"/>
+        </w:rPr>
+        <w:t>}</w:t>
+      </w:r>
+    </w:p>
+    <w:p>
+      <w:pPr>
+        <w:pStyle w:val="ListParagraph"/>
+        <w:numPr>
+          <w:ilvl w:val="0"/>
+          <w:numId w:val="1"/>
+        </w:numPr>
+        <w:shd w:val="clear" w:color="auto" w:fill="FFFFFE"/>
+        <w:spacing w:after="0" w:line="270" w:lineRule="atLeast"/>
+        <w:rPr>
+          <w:rFonts w:ascii="Courier New" w:eastAsia="Times New Roman" w:hAnsi="Courier New" w:cs="Courier New"/>
+          <w:color w:val="000000"/>
+          <w:sz w:val="18"/>
+          <w:szCs w:val="18"/>
+        </w:rPr>
+      </w:pPr>
+      <w:r>
+        <w:rPr>
+          <w:rFonts w:ascii="Segoe UI" w:hAnsi="Segoe UI" w:cs="Segoe UI"/>
+          <w:color w:val="212121"/>
+          <w:sz w:val="18"/>
+          <w:szCs w:val="18"/>
+          <w:shd w:val="clear" w:color="auto" w:fill="FFFFFF"/>
+        </w:rPr>
+        <w:t xml:space="preserve">get </w:t>
+      </w:r>
+      <w:hyperlink r:id="rId8" w:history="1">
+        <w:r>
+          <w:rPr>
+            <w:rStyle w:val="Hyperlink"/>
+            <w:rFonts w:ascii="Segoe UI" w:hAnsi="Segoe UI" w:cs="Segoe UI"/>
+            <w:sz w:val="18"/>
+            <w:szCs w:val="18"/>
+            <w:shd w:val="clear" w:color="auto" w:fill="FFFFFF"/>
+          </w:rPr>
+          <w:t>http://localhost:3000/member_details</w:t>
+        </w:r>
+      </w:hyperlink>
+      <w:r>
+        <w:rPr>
+          <w:rFonts w:ascii="Segoe UI" w:hAnsi="Segoe UI" w:cs="Segoe UI"/>
+          <w:color w:val="212121"/>
+          <w:sz w:val="18"/>
+          <w:szCs w:val="18"/>
+          <w:shd w:val="clear" w:color="auto" w:fill="FFFFFF"/>
+        </w:rPr>
+        <w:t xml:space="preserve"> #get details of logged in member</w:t>
+      </w:r>
+    </w:p>
+    <w:p>
+      <w:pPr>
+        <w:pStyle w:val="ListParagraph"/>
+        <w:numPr>
+          <w:ilvl w:val="0"/>
+          <w:numId w:val="1"/>
+        </w:numPr>
+        <w:shd w:val="clear" w:color="auto" w:fill="FFFFFE"/>
+        <w:spacing w:after="0" w:line="270" w:lineRule="atLeast"/>
+        <w:rPr>
+          <w:rFonts w:ascii="Courier New" w:eastAsia="Times New Roman" w:hAnsi="Courier New" w:cs="Courier New"/>
+          <w:color w:val="000000"/>
+          <w:sz w:val="18"/>
+          <w:szCs w:val="18"/>
+        </w:rPr>
+      </w:pPr>
+      <w:r>
+        <w:rPr>
+          <w:rFonts w:ascii="Courier New" w:eastAsia="Times New Roman" w:hAnsi="Courier New" w:cs="Courier New"/>
+          <w:color w:val="000000"/>
+          <w:sz w:val="18"/>
+          <w:szCs w:val="18"/>
+        </w:rPr>
+        <w:t xml:space="preserve">get </w:t>
+      </w:r>
+      <w:hyperlink r:id="rId9" w:history="1">
+        <w:r>
+          <w:rPr>
+            <w:rStyle w:val="Hyperlink"/>
+            <w:rFonts w:ascii="Segoe UI" w:hAnsi="Segoe UI" w:cs="Segoe UI"/>
+            <w:sz w:val="18"/>
+            <w:szCs w:val="18"/>
+            <w:shd w:val="clear" w:color="auto" w:fill="FFFFFF"/>
+          </w:rPr>
+          <w:t>http://localhost:3000/api/v1/companies/</w:t>
+        </w:r>
+      </w:hyperlink>
+      <w:r>
+        <w:rPr>
+          <w:rFonts w:ascii="Segoe UI" w:hAnsi="Segoe UI" w:cs="Segoe UI"/>
+          <w:color w:val="212121"/>
+          <w:sz w:val="18"/>
+          <w:szCs w:val="18"/>
+          <w:shd w:val="clear" w:color="auto" w:fill="FFFFFF"/>
+        </w:rPr>
+        <w:t xml:space="preserve"> #get the details of the company registered with the current user</w:t>
+      </w:r>
+    </w:p>
+    <w:p>
+      <w:pPr>
+        <w:pStyle w:val="ListParagraph"/>
+        <w:numPr>
+          <w:ilvl w:val="0"/>
+          <w:numId w:val="1"/>
+        </w:numPr>
+        <w:shd w:val="clear" w:color="auto" w:fill="FFFFFE"/>
+        <w:spacing w:after="0" w:line="270" w:lineRule="atLeast"/>
+        <w:rPr>
+          <w:rFonts w:ascii="Courier New" w:eastAsia="Times New Roman" w:hAnsi="Courier New" w:cs="Courier New"/>
+          <w:color w:val="000000"/>
+          <w:sz w:val="18"/>
+          <w:szCs w:val="18"/>
+        </w:rPr>
+      </w:pPr>
+      <w:r>
+        <w:rPr>
+          <w:rFonts w:ascii="Segoe UI" w:hAnsi="Segoe UI" w:cs="Segoe UI"/>
+          <w:color w:val="212121"/>
+          <w:sz w:val="18"/>
+          <w:szCs w:val="18"/>
+          <w:shd w:val="clear" w:color="auto" w:fill="FFFFFF"/>
+        </w:rPr>
+        <w:t xml:space="preserve">post </w:t>
+      </w:r>
+      <w:hyperlink r:id="rId10" w:history="1">
+        <w:r>
+          <w:rPr>
+            <w:rStyle w:val="Hyperlink"/>
+            <w:rFonts w:ascii="Segoe UI" w:hAnsi="Segoe UI" w:cs="Segoe UI"/>
+            <w:sz w:val="18"/>
+            <w:szCs w:val="18"/>
+            <w:shd w:val="clear" w:color="auto" w:fill="FFFFFF"/>
+          </w:rPr>
+          <w:t>http://localhost:3000/api/v1/companies</w:t>
+        </w:r>
+      </w:hyperlink>
+      <w:r>
+        <w:rPr>
+          <w:rFonts w:ascii="Segoe UI" w:hAnsi="Segoe UI" w:cs="Segoe UI"/>
+          <w:color w:val="212121"/>
+          <w:sz w:val="18"/>
+          <w:szCs w:val="18"/>
+          <w:shd w:val="clear" w:color="auto" w:fill="FFFFFF"/>
+        </w:rPr>
+        <w:t xml:space="preserve"> #add a new company</w:t>
+      </w:r>
+    </w:p>
+    <w:p>
+      <w:pPr>
+        <w:shd w:val="clear" w:color="auto" w:fill="FFFFFE"/>
+        <w:spacing w:after="0" w:line="270" w:lineRule="atLeast"/>
+        <w:rPr>
+          <w:rFonts w:ascii="Courier New" w:eastAsia="Times New Roman" w:hAnsi="Courier New" w:cs="Courier New"/>
+          <w:color w:val="000000"/>
+          <w:sz w:val="18"/>
+          <w:szCs w:val="18"/>
+        </w:rPr>
+      </w:pPr>
+      <w:r>
+        <w:rPr>
+          <w:rFonts w:ascii="Courier New" w:eastAsia="Times New Roman" w:hAnsi="Courier New" w:cs="Courier New"/>
+          <w:color w:val="000000"/>
+          <w:sz w:val="18"/>
+          <w:szCs w:val="18"/>
+        </w:rPr>
+        <w:t>{</w:t>
+      </w:r>
+    </w:p>
+    <w:p>
+      <w:pPr>
+        <w:shd w:val="clear" w:color="auto" w:fill="FFFFFE"/>
+        <w:spacing w:after="0" w:line="270" w:lineRule="atLeast"/>
+        <w:rPr>
+          <w:rFonts w:ascii="Courier New" w:eastAsia="Times New Roman" w:hAnsi="Courier New" w:cs="Courier New"/>
+          <w:color w:val="000000"/>
+          <w:sz w:val="18"/>
+          <w:szCs w:val="18"/>
+        </w:rPr>
+      </w:pPr>
+      <w:r>
+        <w:rPr>
+          <w:rFonts w:ascii="Courier New" w:eastAsia="Times New Roman" w:hAnsi="Courier New" w:cs="Courier New"/>
+          <w:color w:val="000000"/>
+          <w:sz w:val="18"/>
+          <w:szCs w:val="18"/>
+        </w:rPr>
+        <w:t>   </w:t>
+      </w:r>
+      <w:r>
+        <w:rPr>
+          <w:rFonts w:ascii="Courier New" w:eastAsia="Times New Roman" w:hAnsi="Courier New" w:cs="Courier New"/>
+          <w:color w:val="A31515"/>
+          <w:sz w:val="18"/>
+          <w:szCs w:val="18"/>
+        </w:rPr>
+        <w:t>"company"</w:t>
+      </w:r>
+      <w:r>
+        <w:rPr>
+          <w:rFonts w:ascii="Courier New" w:eastAsia="Times New Roman" w:hAnsi="Courier New" w:cs="Courier New"/>
+          <w:color w:val="000000"/>
+          <w:sz w:val="18"/>
+          <w:szCs w:val="18"/>
+        </w:rPr>
+        <w:t>: {</w:t>
+      </w:r>
+    </w:p>
+    <w:p>
+      <w:pPr>
+        <w:shd w:val="clear" w:color="auto" w:fill="FFFFFE"/>
+        <w:spacing w:after="0" w:line="270" w:lineRule="atLeast"/>
+        <w:rPr>
+          <w:rFonts w:ascii="Courier New" w:eastAsia="Times New Roman" w:hAnsi="Courier New" w:cs="Courier New"/>
+          <w:color w:val="000000"/>
+          <w:sz w:val="18"/>
+          <w:szCs w:val="18"/>
+        </w:rPr>
+      </w:pPr>
+      <w:r>
+        <w:rPr>
+          <w:rFonts w:ascii="Courier New" w:eastAsia="Times New Roman" w:hAnsi="Courier New" w:cs="Courier New"/>
+          <w:color w:val="000000"/>
+          <w:sz w:val="18"/>
+          <w:szCs w:val="18"/>
+        </w:rPr>
+        <w:t>   </w:t>
+      </w:r>
+      <w:r>
+        <w:rPr>
+          <w:rFonts w:ascii="Courier New" w:eastAsia="Times New Roman" w:hAnsi="Courier New" w:cs="Courier New"/>
+          <w:color w:val="A31515"/>
+          <w:sz w:val="18"/>
+          <w:szCs w:val="18"/>
+        </w:rPr>
+        <w:t>"</w:t>
+      </w:r>
+      <w:proofErr w:type="spellStart"/>
+      <w:r>
+        <w:rPr>
+          <w:rFonts w:ascii="Courier New" w:eastAsia="Times New Roman" w:hAnsi="Courier New" w:cs="Courier New"/>
+          <w:color w:val="A31515"/>
+          <w:sz w:val="18"/>
+          <w:szCs w:val="18"/>
+        </w:rPr>
+        <w:t>name"</w:t>
+      </w:r>
+      <w:r>
+        <w:rPr>
+          <w:rFonts w:ascii="Courier New" w:eastAsia="Times New Roman" w:hAnsi="Courier New" w:cs="Courier New"/>
+          <w:color w:val="000000"/>
+          <w:sz w:val="18"/>
+          <w:szCs w:val="18"/>
+        </w:rPr>
+        <w:t>:</w:t>
+      </w:r>
+      <w:r>
+        <w:rPr>
+          <w:rFonts w:ascii="Courier New" w:eastAsia="Times New Roman" w:hAnsi="Courier New" w:cs="Courier New"/>
+          <w:color w:val="0451A5"/>
+          <w:sz w:val="18"/>
+          <w:szCs w:val="18"/>
+        </w:rPr>
+        <w:t>"my</w:t>
+      </w:r>
+      <w:proofErr w:type="spellEnd"/>
+      <w:r>
+        <w:rPr>
+          <w:rFonts w:ascii="Courier New" w:eastAsia="Times New Roman" w:hAnsi="Courier New" w:cs="Courier New"/>
+          <w:color w:val="0451A5"/>
+          <w:sz w:val="18"/>
+          <w:szCs w:val="18"/>
+        </w:rPr>
+        <w:t> company 4"</w:t>
+      </w:r>
+      <w:r>
+        <w:rPr>
+          <w:rFonts w:ascii="Courier New" w:eastAsia="Times New Roman" w:hAnsi="Courier New" w:cs="Courier New"/>
+          <w:color w:val="000000"/>
+          <w:sz w:val="18"/>
+          <w:szCs w:val="18"/>
+        </w:rPr>
+        <w:t>,</w:t>
+      </w:r>
+    </w:p>
+    <w:p>
+      <w:pPr>
+        <w:shd w:val="clear" w:color="auto" w:fill="FFFFFE"/>
+        <w:spacing w:after="0" w:line="270" w:lineRule="atLeast"/>
+        <w:rPr>
+          <w:rFonts w:ascii="Courier New" w:eastAsia="Times New Roman" w:hAnsi="Courier New" w:cs="Courier New"/>
+          <w:color w:val="000000"/>
+          <w:sz w:val="18"/>
+          <w:szCs w:val="18"/>
+        </w:rPr>
+      </w:pPr>
+      <w:r>
+        <w:rPr>
+          <w:rFonts w:ascii="Courier New" w:eastAsia="Times New Roman" w:hAnsi="Courier New" w:cs="Courier New"/>
+          <w:color w:val="000000"/>
+          <w:sz w:val="18"/>
+          <w:szCs w:val="18"/>
+        </w:rPr>
+        <w:t>   </w:t>
+      </w:r>
+      <w:r>
+        <w:rPr>
+          <w:rFonts w:ascii="Courier New" w:eastAsia="Times New Roman" w:hAnsi="Courier New" w:cs="Courier New"/>
+          <w:color w:val="A31515"/>
+          <w:sz w:val="18"/>
+          <w:szCs w:val="18"/>
+        </w:rPr>
+        <w:t>"</w:t>
+      </w:r>
+      <w:proofErr w:type="spellStart"/>
+      <w:r>
+        <w:rPr>
+          <w:rFonts w:ascii="Courier New" w:eastAsia="Times New Roman" w:hAnsi="Courier New" w:cs="Courier New"/>
+          <w:color w:val="A31515"/>
+          <w:sz w:val="18"/>
+          <w:szCs w:val="18"/>
+        </w:rPr>
+        <w:t>address"</w:t>
+      </w:r>
+      <w:r>
+        <w:rPr>
+          <w:rFonts w:ascii="Courier New" w:eastAsia="Times New Roman" w:hAnsi="Courier New" w:cs="Courier New"/>
+          <w:color w:val="000000"/>
+          <w:sz w:val="18"/>
+          <w:szCs w:val="18"/>
+        </w:rPr>
+        <w:t>:</w:t>
+      </w:r>
+      <w:r>
+        <w:rPr>
+          <w:rFonts w:ascii="Courier New" w:eastAsia="Times New Roman" w:hAnsi="Courier New" w:cs="Courier New"/>
+          <w:color w:val="0451A5"/>
+          <w:sz w:val="18"/>
+          <w:szCs w:val="18"/>
+        </w:rPr>
+        <w:t>"Indore</w:t>
+      </w:r>
+      <w:proofErr w:type="spellEnd"/>
+      <w:r>
+        <w:rPr>
+          <w:rFonts w:ascii="Courier New" w:eastAsia="Times New Roman" w:hAnsi="Courier New" w:cs="Courier New"/>
+          <w:color w:val="0451A5"/>
+          <w:sz w:val="18"/>
+          <w:szCs w:val="18"/>
+        </w:rPr>
+        <w:t>"</w:t>
+      </w:r>
+      <w:r>
+        <w:rPr>
+          <w:rFonts w:ascii="Courier New" w:eastAsia="Times New Roman" w:hAnsi="Courier New" w:cs="Courier New"/>
+          <w:color w:val="000000"/>
+          <w:sz w:val="18"/>
+          <w:szCs w:val="18"/>
+        </w:rPr>
+        <w:t>,</w:t>
+      </w:r>
+    </w:p>
+    <w:p>
+      <w:pPr>
+        <w:shd w:val="clear" w:color="auto" w:fill="FFFFFE"/>
+        <w:spacing w:after="0" w:line="270" w:lineRule="atLeast"/>
+        <w:rPr>
+          <w:rFonts w:ascii="Courier New" w:eastAsia="Times New Roman" w:hAnsi="Courier New" w:cs="Courier New"/>
+          <w:color w:val="000000"/>
+          <w:sz w:val="18"/>
+          <w:szCs w:val="18"/>
+        </w:rPr>
+      </w:pPr>
+      <w:r>
+        <w:rPr>
+          <w:rFonts w:ascii="Courier New" w:eastAsia="Times New Roman" w:hAnsi="Courier New" w:cs="Courier New"/>
+          <w:color w:val="000000"/>
+          <w:sz w:val="18"/>
+          <w:szCs w:val="18"/>
+        </w:rPr>
+        <w:t>   </w:t>
+      </w:r>
+      <w:r>
+        <w:rPr>
+          <w:rFonts w:ascii="Courier New" w:eastAsia="Times New Roman" w:hAnsi="Courier New" w:cs="Courier New"/>
+          <w:color w:val="A31515"/>
+          <w:sz w:val="18"/>
+          <w:szCs w:val="18"/>
+        </w:rPr>
+        <w:t>"established_year"</w:t>
+      </w:r>
+      <w:r>
+        <w:rPr>
+          <w:rFonts w:ascii="Courier New" w:eastAsia="Times New Roman" w:hAnsi="Courier New" w:cs="Courier New"/>
+          <w:color w:val="000000"/>
+          <w:sz w:val="18"/>
+          <w:szCs w:val="18"/>
+        </w:rPr>
+        <w:t>:</w:t>
+      </w:r>
+      <w:r>
+        <w:rPr>
+          <w:rFonts w:ascii="Courier New" w:eastAsia="Times New Roman" w:hAnsi="Courier New" w:cs="Courier New"/>
+          <w:color w:val="0451A5"/>
+          <w:sz w:val="18"/>
+          <w:szCs w:val="18"/>
+        </w:rPr>
+        <w:t>"2000"</w:t>
+      </w:r>
+      <w:r>
+        <w:rPr>
+          <w:rFonts w:ascii="Courier New" w:eastAsia="Times New Roman" w:hAnsi="Courier New" w:cs="Courier New"/>
+          <w:color w:val="000000"/>
+          <w:sz w:val="18"/>
+          <w:szCs w:val="18"/>
+        </w:rPr>
+        <w:t>,</w:t>
+      </w:r>
+    </w:p>
+    <w:p>
+      <w:pPr>
+        <w:shd w:val="clear" w:color="auto" w:fill="FFFFFE"/>
+        <w:spacing w:after="0" w:line="270" w:lineRule="atLeast"/>
+        <w:rPr>
+          <w:rFonts w:ascii="Courier New" w:eastAsia="Times New Roman" w:hAnsi="Courier New" w:cs="Courier New"/>
+          <w:color w:val="000000"/>
+          <w:sz w:val="18"/>
+          <w:szCs w:val="18"/>
+        </w:rPr>
+      </w:pPr>
+      <w:r>
+        <w:rPr>
+          <w:rFonts w:ascii="Courier New" w:eastAsia="Times New Roman" w:hAnsi="Courier New" w:cs="Courier New"/>
+          <w:color w:val="000000"/>
+          <w:sz w:val="18"/>
+          <w:szCs w:val="18"/>
+        </w:rPr>
+        <w:t>   </w:t>
+      </w:r>
+      <w:r>
+        <w:rPr>
+          <w:rFonts w:ascii="Courier New" w:eastAsia="Times New Roman" w:hAnsi="Courier New" w:cs="Courier New"/>
+          <w:color w:val="A31515"/>
+          <w:sz w:val="18"/>
+          <w:szCs w:val="18"/>
+        </w:rPr>
+        <w:t>"user_id"</w:t>
+      </w:r>
+      <w:r>
+        <w:rPr>
+          <w:rFonts w:ascii="Courier New" w:eastAsia="Times New Roman" w:hAnsi="Courier New" w:cs="Courier New"/>
+          <w:color w:val="000000"/>
+          <w:sz w:val="18"/>
+          <w:szCs w:val="18"/>
+        </w:rPr>
+        <w:t>:</w:t>
+      </w:r>
+      <w:r>
+        <w:rPr>
+          <w:rFonts w:ascii="Courier New" w:eastAsia="Times New Roman" w:hAnsi="Courier New" w:cs="Courier New"/>
+          <w:color w:val="098658"/>
+          <w:sz w:val="18"/>
+          <w:szCs w:val="18"/>
+        </w:rPr>
+        <w:t>1</w:t>
+      </w:r>
+    </w:p>
+    <w:p>
+      <w:pPr>
+        <w:shd w:val="clear" w:color="auto" w:fill="FFFFFE"/>
+        <w:spacing w:after="0" w:line="270" w:lineRule="atLeast"/>
+        <w:rPr>
+          <w:rFonts w:ascii="Courier New" w:eastAsia="Times New Roman" w:hAnsi="Courier New" w:cs="Courier New"/>
+          <w:color w:val="000000"/>
+          <w:sz w:val="18"/>
+          <w:szCs w:val="18"/>
+        </w:rPr>
+      </w:pPr>
+      <w:r>
+        <w:rPr>
+          <w:rFonts w:ascii="Courier New" w:eastAsia="Times New Roman" w:hAnsi="Courier New" w:cs="Courier New"/>
+          <w:color w:val="000000"/>
+          <w:sz w:val="18"/>
+          <w:szCs w:val="18"/>
+        </w:rPr>
+        <w:t>   } </w:t>
+      </w:r>
+    </w:p>
+    <w:p>
+      <w:pPr>
+        <w:shd w:val="clear" w:color="auto" w:fill="FFFFFE"/>
+        <w:spacing w:after="0" w:line="270" w:lineRule="atLeast"/>
+        <w:rPr>
+          <w:rFonts w:ascii="Courier New" w:eastAsia="Times New Roman" w:hAnsi="Courier New" w:cs="Courier New"/>
+          <w:color w:val="000000"/>
+          <w:sz w:val="18"/>
+          <w:szCs w:val="18"/>
+        </w:rPr>
+      </w:pPr>
+      <w:r>
+        <w:rPr>
+          <w:rFonts w:ascii="Courier New" w:eastAsia="Times New Roman" w:hAnsi="Courier New" w:cs="Courier New"/>
+          <w:color w:val="000000"/>
+          <w:sz w:val="18"/>
+          <w:szCs w:val="18"/>
+        </w:rPr>
+        <w:t>}</w:t>
+      </w:r>
+    </w:p>
+    <w:p>
+      <w:pPr>
+        <w:pStyle w:val="ListParagraph"/>
+        <w:numPr>
+          <w:ilvl w:val="0"/>
+          <w:numId w:val="1"/>
+        </w:numPr>
+        <w:shd w:val="clear" w:color="auto" w:fill="FFFFFE"/>
+        <w:spacing w:after="0" w:line="270" w:lineRule="atLeast"/>
+        <w:rPr>
+          <w:rFonts w:ascii="Courier New" w:eastAsia="Times New Roman" w:hAnsi="Courier New" w:cs="Courier New"/>
+          <w:color w:val="000000"/>
+          <w:sz w:val="18"/>
+          <w:szCs w:val="18"/>
+        </w:rPr>
+      </w:pPr>
+      <w:r>
+        <w:rPr>
+          <w:rFonts w:ascii="Courier New" w:eastAsia="Times New Roman" w:hAnsi="Courier New" w:cs="Courier New"/>
+          <w:color w:val="000000"/>
+          <w:sz w:val="18"/>
+          <w:szCs w:val="18"/>
+        </w:rPr>
+        <w:t xml:space="preserve">patch </w:t>
+      </w:r>
+      <w:hyperlink r:id="rId11" w:history="1">
+        <w:r>
+          <w:rPr>
+            <w:rStyle w:val="Hyperlink"/>
+            <w:rFonts w:ascii="Segoe UI" w:hAnsi="Segoe UI" w:cs="Segoe UI"/>
+            <w:sz w:val="18"/>
+            <w:szCs w:val="18"/>
+            <w:shd w:val="clear" w:color="auto" w:fill="FFFFFF"/>
+          </w:rPr>
+          <w:t>http://localhost:3000/api/v1/companies/5</w:t>
+        </w:r>
+      </w:hyperlink>
+      <w:r>
+        <w:rPr>
+          <w:rFonts w:ascii="Segoe UI" w:hAnsi="Segoe UI" w:cs="Segoe UI"/>
+          <w:color w:val="212121"/>
+          <w:sz w:val="18"/>
+          <w:szCs w:val="18"/>
+          <w:shd w:val="clear" w:color="auto" w:fill="FFFFFF"/>
+        </w:rPr>
+        <w:t xml:space="preserve"> #edit a request</w:t>
+      </w:r>
+    </w:p>
+    <w:p>
+      <w:pPr>
+        <w:pStyle w:val="ListParagraph"/>
+        <w:shd w:val="clear" w:color="auto" w:fill="FFFFFE"/>
+        <w:spacing w:after="0" w:line="270" w:lineRule="atLeast"/>
+        <w:rPr>
+          <w:rFonts w:ascii="Courier New" w:eastAsia="Times New Roman" w:hAnsi="Courier New" w:cs="Courier New"/>
+          <w:color w:val="000000"/>
+          <w:sz w:val="18"/>
+          <w:szCs w:val="18"/>
+        </w:rPr>
+      </w:pPr>
+    </w:p>
+    <w:p>
+      <w:pPr>
+        <w:shd w:val="clear" w:color="auto" w:fill="FFFFFE"/>
+        <w:spacing w:after="0" w:line="270" w:lineRule="atLeast"/>
+        <w:rPr>
+          <w:rFonts w:ascii="Courier New" w:eastAsia="Times New Roman" w:hAnsi="Courier New" w:cs="Courier New"/>
+          <w:color w:val="000000"/>
+          <w:sz w:val="18"/>
+          <w:szCs w:val="18"/>
+        </w:rPr>
+      </w:pPr>
+      <w:r>
+        <w:rPr>
+          <w:rFonts w:ascii="Courier New" w:eastAsia="Times New Roman" w:hAnsi="Courier New" w:cs="Courier New"/>
+          <w:color w:val="000000"/>
+          <w:sz w:val="18"/>
+          <w:szCs w:val="18"/>
+        </w:rPr>
+        <w:t>{</w:t>
+      </w:r>
+    </w:p>
+    <w:p>
+      <w:pPr>
+        <w:shd w:val="clear" w:color="auto" w:fill="FFFFFE"/>
+        <w:spacing w:after="0" w:line="270" w:lineRule="atLeast"/>
+        <w:rPr>
+          <w:rFonts w:ascii="Courier New" w:eastAsia="Times New Roman" w:hAnsi="Courier New" w:cs="Courier New"/>
+          <w:color w:val="000000"/>
+          <w:sz w:val="18"/>
+          <w:szCs w:val="18"/>
+        </w:rPr>
+      </w:pPr>
+      <w:r>
+        <w:rPr>
+          <w:rFonts w:ascii="Courier New" w:eastAsia="Times New Roman" w:hAnsi="Courier New" w:cs="Courier New"/>
+          <w:color w:val="000000"/>
+          <w:sz w:val="18"/>
+          <w:szCs w:val="18"/>
+        </w:rPr>
+        <w:t>   </w:t>
+      </w:r>
+      <w:r>
+        <w:rPr>
+          <w:rFonts w:ascii="Courier New" w:eastAsia="Times New Roman" w:hAnsi="Courier New" w:cs="Courier New"/>
+          <w:color w:val="A31515"/>
+          <w:sz w:val="18"/>
+          <w:szCs w:val="18"/>
+        </w:rPr>
+        <w:t>"company"</w:t>
+      </w:r>
+      <w:r>
+        <w:rPr>
+          <w:rFonts w:ascii="Courier New" w:eastAsia="Times New Roman" w:hAnsi="Courier New" w:cs="Courier New"/>
+          <w:color w:val="000000"/>
+          <w:sz w:val="18"/>
+          <w:szCs w:val="18"/>
+        </w:rPr>
+        <w:t>: {</w:t>
+      </w:r>
+    </w:p>
+    <w:p>
+      <w:pPr>
+        <w:shd w:val="clear" w:color="auto" w:fill="FFFFFE"/>
+        <w:spacing w:after="0" w:line="270" w:lineRule="atLeast"/>
+        <w:rPr>
+          <w:rFonts w:ascii="Courier New" w:eastAsia="Times New Roman" w:hAnsi="Courier New" w:cs="Courier New"/>
+          <w:color w:val="000000"/>
+          <w:sz w:val="18"/>
+          <w:szCs w:val="18"/>
+        </w:rPr>
+      </w:pPr>
+      <w:r>
+        <w:rPr>
+          <w:rFonts w:ascii="Courier New" w:eastAsia="Times New Roman" w:hAnsi="Courier New" w:cs="Courier New"/>
+          <w:color w:val="000000"/>
+          <w:sz w:val="18"/>
+          <w:szCs w:val="18"/>
+        </w:rPr>
+        <w:t>   </w:t>
+      </w:r>
+      <w:r>
+        <w:rPr>
+          <w:rFonts w:ascii="Courier New" w:eastAsia="Times New Roman" w:hAnsi="Courier New" w:cs="Courier New"/>
+          <w:color w:val="A31515"/>
+          <w:sz w:val="18"/>
+          <w:szCs w:val="18"/>
+        </w:rPr>
+        <w:t>"</w:t>
+      </w:r>
+      <w:proofErr w:type="spellStart"/>
+      <w:r>
+        <w:rPr>
+          <w:rFonts w:ascii="Courier New" w:eastAsia="Times New Roman" w:hAnsi="Courier New" w:cs="Courier New"/>
+          <w:color w:val="A31515"/>
+          <w:sz w:val="18"/>
+          <w:szCs w:val="18"/>
+        </w:rPr>
+        <w:t>name"</w:t>
+      </w:r>
+      <w:r>
+        <w:rPr>
+          <w:rFonts w:ascii="Courier New" w:eastAsia="Times New Roman" w:hAnsi="Courier New" w:cs="Courier New"/>
+          <w:color w:val="000000"/>
+          <w:sz w:val="18"/>
+          <w:szCs w:val="18"/>
+        </w:rPr>
+        <w:t>:</w:t>
+      </w:r>
+      <w:r>
+        <w:rPr>
+          <w:rFonts w:ascii="Courier New" w:eastAsia="Times New Roman" w:hAnsi="Courier New" w:cs="Courier New"/>
+          <w:color w:val="0451A5"/>
+          <w:sz w:val="18"/>
+          <w:szCs w:val="18"/>
+        </w:rPr>
+        <w:t>"</w:t>
+      </w:r>
+      <w:proofErr w:type="gramStart"/>
+      <w:r>
+        <w:rPr>
+          <w:rFonts w:ascii="Courier New" w:eastAsia="Times New Roman" w:hAnsi="Courier New" w:cs="Courier New"/>
+          <w:color w:val="0451A5"/>
+          <w:sz w:val="18"/>
+          <w:szCs w:val="18"/>
+        </w:rPr>
+        <w:t>my</w:t>
+      </w:r>
+      <w:proofErr w:type="spellEnd"/>
+      <w:r>
+        <w:rPr>
+          <w:rFonts w:ascii="Courier New" w:eastAsia="Times New Roman" w:hAnsi="Courier New" w:cs="Courier New"/>
+          <w:color w:val="0451A5"/>
+          <w:sz w:val="18"/>
+          <w:szCs w:val="18"/>
+        </w:rPr>
+        <w:t>  company</w:t>
+      </w:r>
+      <w:proofErr w:type="gramEnd"/>
+      <w:r>
+        <w:rPr>
+          <w:rFonts w:ascii="Courier New" w:eastAsia="Times New Roman" w:hAnsi="Courier New" w:cs="Courier New"/>
+          <w:color w:val="0451A5"/>
+          <w:sz w:val="18"/>
+          <w:szCs w:val="18"/>
+        </w:rPr>
+        <w:t>"</w:t>
+      </w:r>
+      <w:r>
+        <w:rPr>
+          <w:rFonts w:ascii="Courier New" w:eastAsia="Times New Roman" w:hAnsi="Courier New" w:cs="Courier New"/>
+          <w:color w:val="000000"/>
+          <w:sz w:val="18"/>
+          <w:szCs w:val="18"/>
+        </w:rPr>
+        <w:t>,</w:t>
+      </w:r>
+    </w:p>
+    <w:p>
+      <w:pPr>
+        <w:shd w:val="clear" w:color="auto" w:fill="FFFFFE"/>
+        <w:spacing w:after="0" w:line="270" w:lineRule="atLeast"/>
+        <w:rPr>
+          <w:rFonts w:ascii="Courier New" w:eastAsia="Times New Roman" w:hAnsi="Courier New" w:cs="Courier New"/>
+          <w:color w:val="000000"/>
+          <w:sz w:val="18"/>
+          <w:szCs w:val="18"/>
+        </w:rPr>
+      </w:pPr>
+      <w:r>
+        <w:rPr>
+          <w:rFonts w:ascii="Courier New" w:eastAsia="Times New Roman" w:hAnsi="Courier New" w:cs="Courier New"/>
+          <w:color w:val="000000"/>
+          <w:sz w:val="18"/>
+          <w:szCs w:val="18"/>
+        </w:rPr>
+        <w:t>   </w:t>
+      </w:r>
+      <w:r>
+        <w:rPr>
+          <w:rFonts w:ascii="Courier New" w:eastAsia="Times New Roman" w:hAnsi="Courier New" w:cs="Courier New"/>
+          <w:color w:val="A31515"/>
+          <w:sz w:val="18"/>
+          <w:szCs w:val="18"/>
+        </w:rPr>
+        <w:t>"</w:t>
+      </w:r>
+      <w:proofErr w:type="spellStart"/>
+      <w:r>
+        <w:rPr>
+          <w:rFonts w:ascii="Courier New" w:eastAsia="Times New Roman" w:hAnsi="Courier New" w:cs="Courier New"/>
+          <w:color w:val="A31515"/>
+          <w:sz w:val="18"/>
+          <w:szCs w:val="18"/>
+        </w:rPr>
+        <w:t>address"</w:t>
+      </w:r>
+      <w:r>
+        <w:rPr>
+          <w:rFonts w:ascii="Courier New" w:eastAsia="Times New Roman" w:hAnsi="Courier New" w:cs="Courier New"/>
+          <w:color w:val="000000"/>
+          <w:sz w:val="18"/>
+          <w:szCs w:val="18"/>
+        </w:rPr>
+        <w:t>:</w:t>
+      </w:r>
+      <w:r>
+        <w:rPr>
+          <w:rFonts w:ascii="Courier New" w:eastAsia="Times New Roman" w:hAnsi="Courier New" w:cs="Courier New"/>
+          <w:color w:val="0451A5"/>
+          <w:sz w:val="18"/>
+          <w:szCs w:val="18"/>
+        </w:rPr>
+        <w:t>"Indore</w:t>
+      </w:r>
+      <w:proofErr w:type="spellEnd"/>
+      <w:r>
+        <w:rPr>
+          <w:rFonts w:ascii="Courier New" w:eastAsia="Times New Roman" w:hAnsi="Courier New" w:cs="Courier New"/>
+          <w:color w:val="0451A5"/>
+          <w:sz w:val="18"/>
+          <w:szCs w:val="18"/>
+        </w:rPr>
+        <w:t>"</w:t>
+      </w:r>
+      <w:r>
+        <w:rPr>
+          <w:rFonts w:ascii="Courier New" w:eastAsia="Times New Roman" w:hAnsi="Courier New" w:cs="Courier New"/>
+          <w:color w:val="000000"/>
+          <w:sz w:val="18"/>
+          <w:szCs w:val="18"/>
+        </w:rPr>
+        <w:t>,</w:t>
+      </w:r>
+    </w:p>
+    <w:p>
+      <w:pPr>
+        <w:shd w:val="clear" w:color="auto" w:fill="FFFFFE"/>
+        <w:spacing w:after="0" w:line="270" w:lineRule="atLeast"/>
+        <w:rPr>
+          <w:rFonts w:ascii="Courier New" w:eastAsia="Times New Roman" w:hAnsi="Courier New" w:cs="Courier New"/>
+          <w:color w:val="000000"/>
+          <w:sz w:val="18"/>
+          <w:szCs w:val="18"/>
+        </w:rPr>
+      </w:pPr>
+      <w:r>
+        <w:rPr>
+          <w:rFonts w:ascii="Courier New" w:eastAsia="Times New Roman" w:hAnsi="Courier New" w:cs="Courier New"/>
+          <w:color w:val="000000"/>
+          <w:sz w:val="18"/>
+          <w:szCs w:val="18"/>
+        </w:rPr>
+        <w:t>   </w:t>
+      </w:r>
+      <w:r>
+        <w:rPr>
+          <w:rFonts w:ascii="Courier New" w:eastAsia="Times New Roman" w:hAnsi="Courier New" w:cs="Courier New"/>
+          <w:color w:val="A31515"/>
+          <w:sz w:val="18"/>
+          <w:szCs w:val="18"/>
+        </w:rPr>
+        <w:t>"established_year"</w:t>
+      </w:r>
+      <w:r>
+        <w:rPr>
+          <w:rFonts w:ascii="Courier New" w:eastAsia="Times New Roman" w:hAnsi="Courier New" w:cs="Courier New"/>
+          <w:color w:val="000000"/>
+          <w:sz w:val="18"/>
+          <w:szCs w:val="18"/>
+        </w:rPr>
+        <w:t>:</w:t>
+      </w:r>
+      <w:r>
+        <w:rPr>
+          <w:rFonts w:ascii="Courier New" w:eastAsia="Times New Roman" w:hAnsi="Courier New" w:cs="Courier New"/>
+          <w:color w:val="0451A5"/>
+          <w:sz w:val="18"/>
+          <w:szCs w:val="18"/>
+        </w:rPr>
+        <w:t>"2000"</w:t>
+      </w:r>
+      <w:r>
+        <w:rPr>
+          <w:rFonts w:ascii="Courier New" w:eastAsia="Times New Roman" w:hAnsi="Courier New" w:cs="Courier New"/>
+          <w:color w:val="000000"/>
+          <w:sz w:val="18"/>
+          <w:szCs w:val="18"/>
+        </w:rPr>
+        <w:t>,</w:t>
+      </w:r>
+    </w:p>
+    <w:p>
+      <w:pPr>
+        <w:shd w:val="clear" w:color="auto" w:fill="FFFFFE"/>
+        <w:spacing w:after="0" w:line="270" w:lineRule="atLeast"/>
+        <w:rPr>
+          <w:rFonts w:ascii="Courier New" w:eastAsia="Times New Roman" w:hAnsi="Courier New" w:cs="Courier New"/>
+          <w:color w:val="000000"/>
+          <w:sz w:val="18"/>
+          <w:szCs w:val="18"/>
+        </w:rPr>
+      </w:pPr>
+      <w:r>
+        <w:rPr>
+          <w:rFonts w:ascii="Courier New" w:eastAsia="Times New Roman" w:hAnsi="Courier New" w:cs="Courier New"/>
+          <w:color w:val="000000"/>
+          <w:sz w:val="18"/>
+          <w:szCs w:val="18"/>
+        </w:rPr>
+        <w:t>   </w:t>
+      </w:r>
+      <w:r>
+        <w:rPr>
+          <w:rFonts w:ascii="Courier New" w:eastAsia="Times New Roman" w:hAnsi="Courier New" w:cs="Courier New"/>
+          <w:color w:val="A31515"/>
+          <w:sz w:val="18"/>
+          <w:szCs w:val="18"/>
+        </w:rPr>
+        <w:t>"user_id"</w:t>
+      </w:r>
+      <w:r>
+        <w:rPr>
+          <w:rFonts w:ascii="Courier New" w:eastAsia="Times New Roman" w:hAnsi="Courier New" w:cs="Courier New"/>
+          <w:color w:val="000000"/>
+          <w:sz w:val="18"/>
+          <w:szCs w:val="18"/>
+        </w:rPr>
+        <w:t>:</w:t>
+      </w:r>
+      <w:r>
+        <w:rPr>
+          <w:rFonts w:ascii="Courier New" w:eastAsia="Times New Roman" w:hAnsi="Courier New" w:cs="Courier New"/>
+          <w:color w:val="098658"/>
+          <w:sz w:val="18"/>
+          <w:szCs w:val="18"/>
+        </w:rPr>
+        <w:t>1</w:t>
+      </w:r>
+    </w:p>
+    <w:p>
+      <w:pPr>
+        <w:shd w:val="clear" w:color="auto" w:fill="FFFFFE"/>
+        <w:spacing w:after="0" w:line="270" w:lineRule="atLeast"/>
+        <w:rPr>
+          <w:rFonts w:ascii="Courier New" w:eastAsia="Times New Roman" w:hAnsi="Courier New" w:cs="Courier New"/>
+          <w:color w:val="000000"/>
+          <w:sz w:val="18"/>
+          <w:szCs w:val="18"/>
+        </w:rPr>
+      </w:pPr>
+      <w:r>
+        <w:rPr>
+          <w:rFonts w:ascii="Courier New" w:eastAsia="Times New Roman" w:hAnsi="Courier New" w:cs="Courier New"/>
+          <w:color w:val="000000"/>
+          <w:sz w:val="18"/>
+          <w:szCs w:val="18"/>
+        </w:rPr>
+        <w:t>   } </w:t>
+      </w:r>
+    </w:p>
+    <w:p>
+      <w:pPr>
+        <w:shd w:val="clear" w:color="auto" w:fill="FFFFFE"/>
+        <w:spacing w:after="0" w:line="270" w:lineRule="atLeast"/>
+        <w:rPr>
+          <w:rFonts w:ascii="Courier New" w:eastAsia="Times New Roman" w:hAnsi="Courier New" w:cs="Courier New"/>
+          <w:color w:val="000000"/>
+          <w:sz w:val="18"/>
+          <w:szCs w:val="18"/>
+        </w:rPr>
+      </w:pPr>
+      <w:r>
+        <w:rPr>
+          <w:rFonts w:ascii="Courier New" w:eastAsia="Times New Roman" w:hAnsi="Courier New" w:cs="Courier New"/>
+          <w:color w:val="000000"/>
+          <w:sz w:val="18"/>
+          <w:szCs w:val="18"/>
+        </w:rPr>
+        <w:t>}</w:t>
+      </w:r>
+    </w:p>
+    <w:p>
+      <w:pPr>
+        <w:shd w:val="clear" w:color="auto" w:fill="FFFFFE"/>
+        <w:spacing w:after="0" w:line="270" w:lineRule="atLeast"/>
+        <w:rPr>
+          <w:rFonts w:ascii="Courier New" w:eastAsia="Times New Roman" w:hAnsi="Courier New" w:cs="Courier New"/>
+          <w:color w:val="000000"/>
+          <w:sz w:val="18"/>
+          <w:szCs w:val="18"/>
+        </w:rPr>
+      </w:pPr>
+    </w:p>
+    <w:p>
+      <w:pPr>
+        <w:shd w:val="clear" w:color="auto" w:fill="FFFFFE"/>
+        <w:spacing w:after="0" w:line="270" w:lineRule="atLeast"/>
+        <w:ind w:left="360"/>
+        <w:rPr>
+          <w:rFonts w:ascii="Courier New" w:eastAsia="Times New Roman" w:hAnsi="Courier New" w:cs="Courier New"/>
+          <w:color w:val="000000"/>
+          <w:sz w:val="18"/>
+          <w:szCs w:val="18"/>
+        </w:rPr>
+      </w:pPr>
+    </w:p>
+    <w:p>
+      <w:pPr>
+        <w:pStyle w:val="ListParagraph"/>
+        <w:numPr>
+          <w:ilvl w:val="0"/>
+          <w:numId w:val="1"/>
+        </w:numPr>
+        <w:rPr>
+          <w:rFonts w:ascii="Segoe UI" w:hAnsi="Segoe UI" w:cs="Segoe UI"/>
+          <w:color w:val="212121"/>
+          <w:sz w:val="18"/>
+          <w:szCs w:val="18"/>
+          <w:shd w:val="clear" w:color="auto" w:fill="FFFFFF"/>
+        </w:rPr>
+      </w:pPr>
+      <w:r>
+        <w:rPr>
+          <w:rFonts w:ascii="Segoe UI" w:hAnsi="Segoe UI" w:cs="Segoe UI"/>
+          <w:color w:val="212121"/>
+          <w:sz w:val="18"/>
+          <w:szCs w:val="18"/>
+          <w:shd w:val="clear" w:color="auto" w:fill="FFFFFF"/>
+        </w:rPr>
+        <w:t xml:space="preserve">get </w:t>
+      </w:r>
+      <w:hyperlink r:id="rId12" w:history="1">
+        <w:r>
+          <w:rPr>
+            <w:rStyle w:val="Hyperlink"/>
+            <w:rFonts w:ascii="Segoe UI" w:hAnsi="Segoe UI" w:cs="Segoe UI"/>
+            <w:sz w:val="18"/>
+            <w:szCs w:val="18"/>
+            <w:shd w:val="clear" w:color="auto" w:fill="FFFFFF"/>
+          </w:rPr>
+          <w:t>http://localhost:3000/api/v1/companies/</w:t>
+        </w:r>
+      </w:hyperlink>
+      <w:r>
+        <w:rPr>
+          <w:rFonts w:ascii="Segoe UI" w:hAnsi="Segoe UI" w:cs="Segoe UI"/>
+          <w:color w:val="212121"/>
+          <w:sz w:val="18"/>
+          <w:szCs w:val="18"/>
+          <w:shd w:val="clear" w:color="auto" w:fill="FFFFFF"/>
+        </w:rPr>
+        <w:t xml:space="preserve"> #get details of all company </w:t>
+      </w:r>
+    </w:p>
+    <w:p>
+      <w:pPr>
+        <w:pStyle w:val="ListParagraph"/>
+        <w:numPr>
+          <w:ilvl w:val="0"/>
+          <w:numId w:val="1"/>
+        </w:numPr>
+        <w:rPr>
+          <w:rFonts w:ascii="Segoe UI" w:hAnsi="Segoe UI" w:cs="Segoe UI"/>
+          <w:color w:val="212121"/>
+          <w:sz w:val="18"/>
+          <w:szCs w:val="18"/>
+          <w:shd w:val="clear" w:color="auto" w:fill="FFFFFF"/>
+        </w:rPr>
+      </w:pPr>
+      <w:r>
+        <w:rPr>
+          <w:rFonts w:ascii="Segoe UI" w:hAnsi="Segoe UI" w:cs="Segoe UI"/>
+          <w:color w:val="212121"/>
+          <w:sz w:val="18"/>
+          <w:szCs w:val="18"/>
+          <w:shd w:val="clear" w:color="auto" w:fill="FFFFFF"/>
+        </w:rPr>
+        <w:t xml:space="preserve">delete </w:t>
+      </w:r>
+      <w:hyperlink r:id="rId13" w:history="1">
+        <w:r>
+          <w:rPr>
+            <w:rStyle w:val="Hyperlink"/>
+            <w:rFonts w:ascii="Segoe UI" w:hAnsi="Segoe UI" w:cs="Segoe UI"/>
+            <w:sz w:val="18"/>
+            <w:szCs w:val="18"/>
+            <w:shd w:val="clear" w:color="auto" w:fill="FFFFFF"/>
+          </w:rPr>
+          <w:t>http://localhost:3000/api/v1/companies/2</w:t>
+        </w:r>
+      </w:hyperlink>
+      <w:r>
+        <w:rPr>
+          <w:rFonts w:ascii="Segoe UI" w:hAnsi="Segoe UI" w:cs="Segoe UI"/>
+          <w:color w:val="212121"/>
+          <w:sz w:val="18"/>
+          <w:szCs w:val="18"/>
+          <w:shd w:val="clear" w:color="auto" w:fill="FFFFFF"/>
+        </w:rPr>
+        <w:t xml:space="preserve"> #delete the company</w:t>
+      </w:r>
       <w:bookmarkStart w:id="0" w:name="_GoBack"/>
       <w:bookmarkEnd w:id="0"/>
     </w:p>
-    <w:p>
-      <w:r>
-        <w:t xml:space="preserve">4.installed </w:t>
-      </w:r>
-      <w:proofErr w:type="spellStart"/>
-      <w:r>
-        <w:t>cancancan</w:t>
-      </w:r>
-      <w:proofErr w:type="spellEnd"/>
-      <w:r>
-        <w:t xml:space="preserve"> gem for authorization </w:t>
-      </w:r>
-    </w:p>
-    <w:p>
-      <w:r>
-        <w:t xml:space="preserve">The added roles to each user in the </w:t>
-      </w:r>
-      <w:proofErr w:type="spellStart"/>
-      <w:r>
-        <w:t>databse</w:t>
-      </w:r>
-      <w:proofErr w:type="spellEnd"/>
-    </w:p>
-    <w:p>
-      <w:r>
-        <w:t xml:space="preserve">Updated </w:t>
-      </w:r>
-      <w:proofErr w:type="spellStart"/>
-      <w:r>
-        <w:t>ability.rb</w:t>
-      </w:r>
-      <w:proofErr w:type="spellEnd"/>
-      <w:r>
-        <w:t xml:space="preserve"> for all the access </w:t>
-      </w:r>
-    </w:p>
-    <w:p>
-      <w:r>
-        <w:t xml:space="preserve">Made some changes in the </w:t>
-      </w:r>
-      <w:proofErr w:type="spellStart"/>
-      <w:r>
-        <w:t>api</w:t>
-      </w:r>
-      <w:proofErr w:type="spellEnd"/>
-      <w:r>
-        <w:t xml:space="preserve"> cont</w:t>
-      </w:r>
-      <w:r>
-        <w:t xml:space="preserve">roller and company controller can see edited data in </w:t>
-      </w:r>
-      <w:proofErr w:type="spellStart"/>
-      <w:r>
-        <w:t>github</w:t>
-      </w:r>
-      <w:proofErr w:type="spellEnd"/>
-      <w:r>
-        <w:t xml:space="preserve"> repo</w:t>
-      </w:r>
-    </w:p>
-    <w:p/>
     <w:sectPr>
       <w:pgSz w:w="12240" w:h="15840"/>
       <w:pgMar w:top="1440" w:right="1440" w:bottom="1440" w:left="1440" w:header="720" w:footer="720" w:gutter="0"/>
@@ -280,6 +1887,105 @@
     </w:sectPr>
   </w:body>
 </w:document>
+</file>
+
+<file path=word/numbering.xml><?xml version="1.0" encoding="utf-8"?>
+<w:numbering xmlns:wpc="http://schemas.microsoft.com/office/word/2010/wordprocessingCanvas" xmlns:cx="http://schemas.microsoft.com/office/drawing/2014/chartex" xmlns:mc="http://schemas.openxmlformats.org/markup-compatibility/2006" xmlns:o="urn:schemas-microsoft-com:office:office" xmlns:r="http://schemas.openxmlformats.org/officeDocument/2006/relationships" xmlns:m="http://schemas.openxmlformats.org/officeDocument/2006/math" xmlns:v="urn:schemas-microsoft-com:vml" xmlns:wp14="http://schemas.microsoft.com/office/word/2010/wordprocessingDrawing" xmlns:wp="http://schemas.openxmlformats.org/drawingml/2006/wordprocessingDrawing" xmlns:w10="urn:schemas-microsoft-com:office:word" xmlns:w="http://schemas.openxmlformats.org/wordprocessingml/2006/main" xmlns:w14="http://schemas.microsoft.com/office/word/2010/wordml" xmlns:w15="http://schemas.microsoft.com/office/word/2012/wordml" xmlns:w16se="http://schemas.microsoft.com/office/word/2015/wordml/symex" xmlns:wpg="http://schemas.microsoft.com/office/word/2010/wordprocessingGroup" xmlns:wpi="http://schemas.microsoft.com/office/word/2010/wordprocessingInk" xmlns:wne="http://schemas.microsoft.com/office/word/2006/wordml" xmlns:wps="http://schemas.microsoft.com/office/word/2010/wordprocessingShape" mc:Ignorable="w14 w15 w16se wp14">
+  <w:abstractNum w:abstractNumId="0" w15:restartNumberingAfterBreak="0">
+    <w:nsid w:val="2F700C56"/>
+    <w:multiLevelType w:val="hybridMultilevel"/>
+    <w:tmpl w:val="FC46C0F4"/>
+    <w:lvl w:ilvl="0" w:tplc="FF007098">
+      <w:start w:val="1"/>
+      <w:numFmt w:val="decimal"/>
+      <w:lvlText w:val="%1."/>
+      <w:lvlJc w:val="left"/>
+      <w:pPr>
+        <w:ind w:left="720" w:hanging="360"/>
+      </w:pPr>
+      <w:rPr>
+        <w:rFonts w:asciiTheme="minorHAnsi" w:hAnsiTheme="minorHAnsi" w:cstheme="minorBidi" w:hint="default"/>
+        <w:color w:val="auto"/>
+        <w:sz w:val="22"/>
+      </w:rPr>
+    </w:lvl>
+    <w:lvl w:ilvl="1" w:tplc="04090019" w:tentative="1">
+      <w:start w:val="1"/>
+      <w:numFmt w:val="lowerLetter"/>
+      <w:lvlText w:val="%2."/>
+      <w:lvlJc w:val="left"/>
+      <w:pPr>
+        <w:ind w:left="1440" w:hanging="360"/>
+      </w:pPr>
+    </w:lvl>
+    <w:lvl w:ilvl="2" w:tplc="0409001B" w:tentative="1">
+      <w:start w:val="1"/>
+      <w:numFmt w:val="lowerRoman"/>
+      <w:lvlText w:val="%3."/>
+      <w:lvlJc w:val="right"/>
+      <w:pPr>
+        <w:ind w:left="2160" w:hanging="180"/>
+      </w:pPr>
+    </w:lvl>
+    <w:lvl w:ilvl="3" w:tplc="0409000F" w:tentative="1">
+      <w:start w:val="1"/>
+      <w:numFmt w:val="decimal"/>
+      <w:lvlText w:val="%4."/>
+      <w:lvlJc w:val="left"/>
+      <w:pPr>
+        <w:ind w:left="2880" w:hanging="360"/>
+      </w:pPr>
+    </w:lvl>
+    <w:lvl w:ilvl="4" w:tplc="04090019" w:tentative="1">
+      <w:start w:val="1"/>
+      <w:numFmt w:val="lowerLetter"/>
+      <w:lvlText w:val="%5."/>
+      <w:lvlJc w:val="left"/>
+      <w:pPr>
+        <w:ind w:left="3600" w:hanging="360"/>
+      </w:pPr>
+    </w:lvl>
+    <w:lvl w:ilvl="5" w:tplc="0409001B" w:tentative="1">
+      <w:start w:val="1"/>
+      <w:numFmt w:val="lowerRoman"/>
+      <w:lvlText w:val="%6."/>
+      <w:lvlJc w:val="right"/>
+      <w:pPr>
+        <w:ind w:left="4320" w:hanging="180"/>
+      </w:pPr>
+    </w:lvl>
+    <w:lvl w:ilvl="6" w:tplc="0409000F" w:tentative="1">
+      <w:start w:val="1"/>
+      <w:numFmt w:val="decimal"/>
+      <w:lvlText w:val="%7."/>
+      <w:lvlJc w:val="left"/>
+      <w:pPr>
+        <w:ind w:left="5040" w:hanging="360"/>
+      </w:pPr>
+    </w:lvl>
+    <w:lvl w:ilvl="7" w:tplc="04090019" w:tentative="1">
+      <w:start w:val="1"/>
+      <w:numFmt w:val="lowerLetter"/>
+      <w:lvlText w:val="%8."/>
+      <w:lvlJc w:val="left"/>
+      <w:pPr>
+        <w:ind w:left="5760" w:hanging="360"/>
+      </w:pPr>
+    </w:lvl>
+    <w:lvl w:ilvl="8" w:tplc="0409001B" w:tentative="1">
+      <w:start w:val="1"/>
+      <w:numFmt w:val="lowerRoman"/>
+      <w:lvlText w:val="%9."/>
+      <w:lvlJc w:val="right"/>
+      <w:pPr>
+        <w:ind w:left="6480" w:hanging="180"/>
+      </w:pPr>
+    </w:lvl>
+  </w:abstractNum>
+  <w:num w:numId="1">
+    <w:abstractNumId w:val="0"/>
+  </w:num>
+</w:numbering>
 </file>
 
 <file path=word/styles.xml><?xml version="1.0" encoding="utf-8"?>
@@ -679,7 +2385,6 @@
   <w:style w:type="character" w:default="1" w:styleId="DefaultParagraphFont">
     <w:name w:val="Default Paragraph Font"/>
     <w:uiPriority w:val="1"/>
-    <w:semiHidden/>
     <w:unhideWhenUsed/>
   </w:style>
   <w:style w:type="table" w:default="1" w:styleId="TableNormal">
@@ -702,6 +2407,28 @@
     <w:uiPriority w:val="99"/>
     <w:semiHidden/>
     <w:unhideWhenUsed/>
+  </w:style>
+  <w:style w:type="paragraph" w:styleId="ListParagraph">
+    <w:name w:val="List Paragraph"/>
+    <w:basedOn w:val="Normal"/>
+    <w:uiPriority w:val="34"/>
+    <w:qFormat/>
+    <w:rsid w:val="006A3FDE"/>
+    <w:pPr>
+      <w:ind w:left="720"/>
+      <w:contextualSpacing/>
+    </w:pPr>
+  </w:style>
+  <w:style w:type="character" w:styleId="Hyperlink">
+    <w:name w:val="Hyperlink"/>
+    <w:basedOn w:val="DefaultParagraphFont"/>
+    <w:uiPriority w:val="99"/>
+    <w:unhideWhenUsed/>
+    <w:rsid w:val="006A3FDE"/>
+    <w:rPr>
+      <w:color w:val="0563C1" w:themeColor="hyperlink"/>
+      <w:u w:val="single"/>
+    </w:rPr>
   </w:style>
 </w:styles>
 </file>

</xml_diff>